<commit_message>
Mais descrição na pré-condição
Signed-off-by: Benito Michelon <benito@Benitos-MacBook-Pro.local>
</commit_message>
<xml_diff>
--- a/Testador/TS001-VerificarTemperatura.docx
+++ b/Testador/TS001-VerificarTemperatura.docx
@@ -18,12 +18,6 @@
         <w:gridCol w:w="714"/>
       </w:tblGrid>
       <w:tr>
-        <w:tblPrEx>
-          <w:tblCellMar>
-            <w:top w:w="0" w:type="dxa"/>
-            <w:bottom w:w="0" w:type="dxa"/>
-          </w:tblCellMar>
-        </w:tblPrEx>
         <w:trPr>
           <w:cantSplit/>
           <w:tblHeader/>
@@ -89,12 +83,6 @@
         </w:tc>
       </w:tr>
       <w:tr>
-        <w:tblPrEx>
-          <w:tblCellMar>
-            <w:top w:w="0" w:type="dxa"/>
-            <w:bottom w:w="0" w:type="dxa"/>
-          </w:tblCellMar>
-        </w:tblPrEx>
         <w:trPr>
           <w:cantSplit/>
           <w:tblHeader/>
@@ -178,12 +166,6 @@
         </w:tc>
       </w:tr>
       <w:tr>
-        <w:tblPrEx>
-          <w:tblCellMar>
-            <w:top w:w="0" w:type="dxa"/>
-            <w:bottom w:w="0" w:type="dxa"/>
-          </w:tblCellMar>
-        </w:tblPrEx>
         <w:trPr>
           <w:cantSplit/>
           <w:trHeight w:val="711"/>
@@ -248,12 +230,6 @@
         </w:tc>
       </w:tr>
       <w:tr>
-        <w:tblPrEx>
-          <w:tblCellMar>
-            <w:top w:w="0" w:type="dxa"/>
-            <w:bottom w:w="0" w:type="dxa"/>
-          </w:tblCellMar>
-        </w:tblPrEx>
         <w:trPr>
           <w:cantSplit/>
           <w:tblHeader/>
@@ -329,16 +305,20 @@
               </w:rPr>
               <w:t>r rodando</w:t>
             </w:r>
+            <w:r>
+              <w:rPr>
+                <w:color w:val="0000FF"/>
+                <w:sz w:val="24"/>
+                <w:szCs w:val="24"/>
+              </w:rPr>
+              <w:t xml:space="preserve"> e o paciente selecionado</w:t>
+            </w:r>
+            <w:bookmarkStart w:id="0" w:name="_GoBack"/>
+            <w:bookmarkEnd w:id="0"/>
           </w:p>
         </w:tc>
       </w:tr>
       <w:tr>
-        <w:tblPrEx>
-          <w:tblCellMar>
-            <w:top w:w="0" w:type="dxa"/>
-            <w:bottom w:w="0" w:type="dxa"/>
-          </w:tblCellMar>
-        </w:tblPrEx>
         <w:trPr>
           <w:cantSplit/>
           <w:tblHeader/>
@@ -401,12 +381,6 @@
         </w:tc>
       </w:tr>
       <w:tr>
-        <w:tblPrEx>
-          <w:tblCellMar>
-            <w:top w:w="0" w:type="dxa"/>
-            <w:bottom w:w="0" w:type="dxa"/>
-          </w:tblCellMar>
-        </w:tblPrEx>
         <w:trPr>
           <w:cantSplit/>
           <w:tblHeader/>
@@ -491,12 +465,6 @@
         </w:tc>
       </w:tr>
       <w:tr>
-        <w:tblPrEx>
-          <w:tblCellMar>
-            <w:top w:w="0" w:type="dxa"/>
-            <w:bottom w:w="0" w:type="dxa"/>
-          </w:tblCellMar>
-        </w:tblPrEx>
         <w:trPr>
           <w:cantSplit/>
           <w:tblHeader/>
@@ -562,10 +530,6 @@
             <w:insideH w:val="single" w:sz="6" w:space="0" w:color="auto"/>
             <w:insideV w:val="single" w:sz="6" w:space="0" w:color="auto"/>
           </w:tblBorders>
-          <w:tblCellMar>
-            <w:top w:w="0" w:type="dxa"/>
-            <w:bottom w:w="0" w:type="dxa"/>
-          </w:tblCellMar>
         </w:tblPrEx>
         <w:trPr>
           <w:cantSplit/>
@@ -707,10 +671,6 @@
             <w:insideH w:val="single" w:sz="6" w:space="0" w:color="auto"/>
             <w:insideV w:val="single" w:sz="6" w:space="0" w:color="auto"/>
           </w:tblBorders>
-          <w:tblCellMar>
-            <w:top w:w="0" w:type="dxa"/>
-            <w:bottom w:w="0" w:type="dxa"/>
-          </w:tblCellMar>
         </w:tblPrEx>
         <w:trPr>
           <w:cantSplit/>
@@ -815,10 +775,6 @@
             <w:insideH w:val="single" w:sz="6" w:space="0" w:color="auto"/>
             <w:insideV w:val="single" w:sz="6" w:space="0" w:color="auto"/>
           </w:tblBorders>
-          <w:tblCellMar>
-            <w:top w:w="0" w:type="dxa"/>
-            <w:bottom w:w="0" w:type="dxa"/>
-          </w:tblCellMar>
         </w:tblPrEx>
         <w:trPr>
           <w:cantSplit/>
@@ -916,8 +872,6 @@
         <w:pStyle w:val="bp"/>
         <w:spacing w:before="0" w:after="0"/>
       </w:pPr>
-      <w:bookmarkStart w:id="0" w:name="_GoBack"/>
-      <w:bookmarkEnd w:id="0"/>
     </w:p>
     <w:p>
       <w:pPr>
@@ -1164,12 +1118,6 @@
       <w:gridCol w:w="3179"/>
     </w:tblGrid>
     <w:tr>
-      <w:tblPrEx>
-        <w:tblCellMar>
-          <w:top w:w="0" w:type="dxa"/>
-          <w:bottom w:w="0" w:type="dxa"/>
-        </w:tblCellMar>
-      </w:tblPrEx>
       <w:tc>
         <w:tcPr>
           <w:tcW w:w="6379" w:type="dxa"/>
@@ -1217,12 +1165,6 @@
       </w:tc>
     </w:tr>
     <w:tr>
-      <w:tblPrEx>
-        <w:tblCellMar>
-          <w:top w:w="0" w:type="dxa"/>
-          <w:bottom w:w="0" w:type="dxa"/>
-        </w:tblCellMar>
-      </w:tblPrEx>
       <w:tc>
         <w:tcPr>
           <w:tcW w:w="6379" w:type="dxa"/>
@@ -4686,11 +4628,15 @@
   </w:style>
   <w:style w:type="character" w:default="1" w:styleId="DefaultParagraphFont">
     <w:name w:val="Default Paragraph Font"/>
+    <w:uiPriority w:val="1"/>
     <w:semiHidden/>
+    <w:unhideWhenUsed/>
   </w:style>
   <w:style w:type="table" w:default="1" w:styleId="TableNormal">
     <w:name w:val="Normal Table"/>
+    <w:uiPriority w:val="99"/>
     <w:semiHidden/>
+    <w:unhideWhenUsed/>
     <w:tblPr>
       <w:tblInd w:w="0" w:type="dxa"/>
       <w:tblCellMar>
@@ -4703,7 +4649,9 @@
   </w:style>
   <w:style w:type="numbering" w:default="1" w:styleId="NoList">
     <w:name w:val="No List"/>
+    <w:uiPriority w:val="99"/>
     <w:semiHidden/>
+    <w:unhideWhenUsed/>
   </w:style>
   <w:style w:type="paragraph" w:styleId="Header">
     <w:name w:val="header"/>
@@ -5167,11 +5115,15 @@
   </w:style>
   <w:style w:type="character" w:default="1" w:styleId="DefaultParagraphFont">
     <w:name w:val="Default Paragraph Font"/>
+    <w:uiPriority w:val="1"/>
     <w:semiHidden/>
+    <w:unhideWhenUsed/>
   </w:style>
   <w:style w:type="table" w:default="1" w:styleId="TableNormal">
     <w:name w:val="Normal Table"/>
+    <w:uiPriority w:val="99"/>
     <w:semiHidden/>
+    <w:unhideWhenUsed/>
     <w:tblPr>
       <w:tblInd w:w="0" w:type="dxa"/>
       <w:tblCellMar>
@@ -5184,7 +5136,9 @@
   </w:style>
   <w:style w:type="numbering" w:default="1" w:styleId="NoList">
     <w:name w:val="No List"/>
+    <w:uiPriority w:val="99"/>
     <w:semiHidden/>
+    <w:unhideWhenUsed/>
   </w:style>
   <w:style w:type="paragraph" w:styleId="Header">
     <w:name w:val="header"/>

</xml_diff>